<commit_message>
Sửa nội dung phần 1, phần cảm ơn và phần tài liệu tham khảo
</commit_message>
<xml_diff>
--- a/Bao Cao Bai Tap Lon.docx
+++ b/Bao Cao Bai Tap Lon.docx
@@ -9,12 +9,12 @@
         <w:tblLook w:val="04A0" w:firstRow="1" w:lastRow="0" w:firstColumn="1" w:lastColumn="0" w:noHBand="0" w:noVBand="1"/>
       </w:tblPr>
       <w:tblGrid>
-        <w:gridCol w:w="1383"/>
-        <w:gridCol w:w="851"/>
-        <w:gridCol w:w="1843"/>
-        <w:gridCol w:w="568"/>
-        <w:gridCol w:w="2266"/>
-        <w:gridCol w:w="2376"/>
+        <w:gridCol w:w="1352"/>
+        <w:gridCol w:w="831"/>
+        <w:gridCol w:w="1800"/>
+        <w:gridCol w:w="555"/>
+        <w:gridCol w:w="2213"/>
+        <w:gridCol w:w="2320"/>
       </w:tblGrid>
       <w:tr>
         <w:tc>
@@ -621,7 +621,7 @@
                 </mc:Choice>
                 <mc:Fallback>
                   <w:pict>
-                    <v:group w14:anchorId="6B7FB948" id="Group 3" o:spid="_x0000_s1026" style="position:absolute;margin-left:-18.3pt;margin-top:-28.2pt;width:489.65pt;height:768.25pt;z-index:-251658240" coordorigin="1985,1418" coordsize="8820,14097" o:gfxdata="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">
+                    <v:group w14:anchorId="666F09B3" id="Group 3" o:spid="_x0000_s1026" style="position:absolute;margin-left:-18.3pt;margin-top:-28.2pt;width:489.65pt;height:768.25pt;z-index:-251658240" coordorigin="1985,1418" coordsize="8820,14097" o:gfxdata="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">
                       <v:group id="_x0000_s1027" style="position:absolute;left:1985;top:1418;width:1905;height:1920" coordorigin="1985,1418" coordsize="1905,1920" o:gfxdata="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">
                         <v:shapetype id="_x0000_t75" coordsize="21600,21600" o:spt="75" o:preferrelative="t" path="m@4@5l@4@11@9@11@9@5xe" filled="f" stroked="f">
                           <v:stroke joinstyle="miter"/>
@@ -1879,6 +1879,7 @@
                 <w:szCs w:val="28"/>
                 <w:lang w:val="en-US"/>
               </w:rPr>
+              <w:lastRenderedPageBreak/>
               <w:t>Hà Nộ</w:t>
             </w:r>
             <w:r>
@@ -1994,8 +1995,8 @@
         <w:tblLook w:val="04A0" w:firstRow="1" w:lastRow="0" w:firstColumn="1" w:lastColumn="0" w:noHBand="0" w:noVBand="1"/>
       </w:tblPr>
       <w:tblGrid>
-        <w:gridCol w:w="4643"/>
-        <w:gridCol w:w="4644"/>
+        <w:gridCol w:w="4540"/>
+        <w:gridCol w:w="4531"/>
       </w:tblGrid>
       <w:tr>
         <w:trPr>
@@ -2821,18 +2822,7 @@
                 <w:noProof/>
                 <w:lang w:val="en-US"/>
               </w:rPr>
-              <w:t xml:space="preserve">PHẦN 2 – CÁCH XÂY </w:t>
-            </w:r>
-            <w:bookmarkStart w:id="2" w:name="_GoBack"/>
-            <w:bookmarkEnd w:id="2"/>
-            <w:r>
-              <w:rPr>
-                <w:rStyle w:val="Hyperlink"/>
-                <w:rFonts w:cstheme="majorHAnsi"/>
-                <w:noProof/>
-                <w:lang w:val="en-US"/>
-              </w:rPr>
-              <w:t>DỰNG HỆ THỐNG</w:t>
+              <w:t>PHẦN 2 – CÁCH XÂY DỰNG HỆ THỐNG</w:t>
             </w:r>
             <w:r>
               <w:rPr>
@@ -3724,9 +3714,9 @@
         <w:tblLook w:val="04A0" w:firstRow="1" w:lastRow="0" w:firstColumn="1" w:lastColumn="0" w:noHBand="0" w:noVBand="1"/>
       </w:tblPr>
       <w:tblGrid>
-        <w:gridCol w:w="2093"/>
-        <w:gridCol w:w="567"/>
-        <w:gridCol w:w="6627"/>
+        <w:gridCol w:w="2199"/>
+        <w:gridCol w:w="476"/>
+        <w:gridCol w:w="6396"/>
       </w:tblGrid>
       <w:tr>
         <w:trPr>
@@ -3864,7 +3854,7 @@
           <w:lang w:val="en-US"/>
         </w:rPr>
       </w:pPr>
-      <w:bookmarkStart w:id="3" w:name="_Toc420498448"/>
+      <w:bookmarkStart w:id="2" w:name="_Toc420498448"/>
       <w:r>
         <w:rPr>
           <w:rFonts w:cstheme="majorHAnsi"/>
@@ -3883,7 +3873,7 @@
         </w:rPr>
         <w:t>MÔ TẢ BÀI TOÁN</w:t>
       </w:r>
-      <w:bookmarkEnd w:id="3"/>
+      <w:bookmarkEnd w:id="2"/>
     </w:p>
     <w:p>
       <w:pPr>
@@ -3901,7 +3891,7 @@
           <w:lang w:val="en-US"/>
         </w:rPr>
       </w:pPr>
-      <w:bookmarkStart w:id="4" w:name="_Toc420498449"/>
+      <w:bookmarkStart w:id="3" w:name="_Toc420498449"/>
       <w:r>
         <w:rPr>
           <w:rFonts w:cstheme="majorHAnsi"/>
@@ -3911,7 +3901,7 @@
         </w:rPr>
         <w:t>Đề tài</w:t>
       </w:r>
-      <w:bookmarkEnd w:id="4"/>
+      <w:bookmarkEnd w:id="3"/>
     </w:p>
     <w:p>
       <w:pPr>
@@ -3920,7 +3910,7 @@
           <w:lang w:val="en-US"/>
         </w:rPr>
       </w:pPr>
-      <w:bookmarkStart w:id="5" w:name="_Toc420498450"/>
+      <w:bookmarkStart w:id="4" w:name="_Toc420498450"/>
       <w:r>
         <w:rPr>
           <w:lang w:val="en-US"/>
@@ -3933,7 +3923,7 @@
         </w:rPr>
         <w:t>đề tài</w:t>
       </w:r>
-      <w:bookmarkEnd w:id="5"/>
+      <w:bookmarkEnd w:id="4"/>
     </w:p>
     <w:p>
       <w:pPr>
@@ -3943,41 +3933,255 @@
         <w:rPr>
           <w:rFonts w:cstheme="majorHAnsi"/>
           <w:szCs w:val="28"/>
-        </w:rPr>
-      </w:pPr>
-    </w:p>
-    <w:p>
-      <w:pPr>
-        <w:pStyle w:val="Heading3"/>
-        <w:rPr>
-          <w:lang w:val="en-US"/>
-        </w:rPr>
-      </w:pPr>
-      <w:bookmarkStart w:id="6" w:name="_Toc420498451"/>
+          <w:lang w:val="en-US"/>
+        </w:rPr>
+      </w:pPr>
       <w:r>
         <w:rPr>
-          <w:lang w:val="en-US"/>
-        </w:rPr>
-        <w:t>P</w:t>
+          <w:rFonts w:cstheme="majorHAnsi"/>
+          <w:szCs w:val="28"/>
+          <w:lang w:val="en-US"/>
+        </w:rPr>
+        <w:t>Xây dựng ứ</w:t>
       </w:r>
       <w:r>
         <w:rPr>
-          <w:lang w:val="en-US"/>
-        </w:rPr>
-        <w:t xml:space="preserve">hân </w:t>
+          <w:rFonts w:cstheme="majorHAnsi"/>
+          <w:szCs w:val="28"/>
+          <w:lang w:val="en-US"/>
+        </w:rPr>
+        <w:t>ng dụng</w:t>
       </w:r>
       <w:r>
         <w:rPr>
-          <w:lang w:val="en-US"/>
-        </w:rPr>
-        <w:t>tích đề tài</w:t>
-      </w:r>
-      <w:bookmarkEnd w:id="6"/>
-      <w:r>
-        <w:rPr>
           <w:rFonts w:cstheme="majorHAnsi"/>
           <w:szCs w:val="28"/>
-        </w:rPr>
+          <w:lang w:val="en-US"/>
+        </w:rPr>
+        <w:t xml:space="preserve"> truy vấn ảnh đơn giản với OpenCV sử dụng đặc trưng cục bộ</w:t>
+      </w:r>
+      <w:r>
+        <w:rPr>
+          <w:rFonts w:cstheme="majorHAnsi"/>
+          <w:szCs w:val="28"/>
+          <w:lang w:val="en-US"/>
+        </w:rPr>
+        <w:t xml:space="preserve"> SIFT.</w:t>
+      </w:r>
+    </w:p>
+    <w:p>
+      <w:pPr>
+        <w:pStyle w:val="Heading3"/>
+        <w:rPr>
+          <w:lang w:val="en-US"/>
+        </w:rPr>
+      </w:pPr>
+      <w:r>
+        <w:rPr>
+          <w:lang w:val="en-US"/>
+        </w:rPr>
+        <w:t>Yêu cầu đề tài</w:t>
+      </w:r>
+    </w:p>
+    <w:p>
+      <w:pPr>
+        <w:pStyle w:val="ListParagraph"/>
+        <w:numPr>
+          <w:ilvl w:val="0"/>
+          <w:numId w:val="2"/>
+        </w:numPr>
+        <w:rPr>
+          <w:lang w:val="en-US"/>
+        </w:rPr>
+      </w:pPr>
+      <w:r>
+        <w:rPr>
+          <w:lang w:val="en-US"/>
+        </w:rPr>
+        <w:t>Xây dựng ứng dụng truy vấn ảnh đơn giản.</w:t>
+      </w:r>
+    </w:p>
+    <w:p>
+      <w:pPr>
+        <w:pStyle w:val="ListParagraph"/>
+        <w:numPr>
+          <w:ilvl w:val="0"/>
+          <w:numId w:val="2"/>
+        </w:numPr>
+        <w:rPr>
+          <w:lang w:val="en-US"/>
+        </w:rPr>
+      </w:pPr>
+      <w:r>
+        <w:rPr>
+          <w:lang w:val="en-US"/>
+        </w:rPr>
+        <w:t>Sử dụng đặc trưng cục bộ SIFT</w:t>
+      </w:r>
+      <w:r>
+        <w:rPr>
+          <w:lang w:val="en-US"/>
+        </w:rPr>
+        <w:t>.</w:t>
+      </w:r>
+    </w:p>
+    <w:p>
+      <w:pPr>
+        <w:pStyle w:val="ListParagraph"/>
+        <w:numPr>
+          <w:ilvl w:val="0"/>
+          <w:numId w:val="2"/>
+        </w:numPr>
+        <w:rPr>
+          <w:lang w:val="en-US"/>
+        </w:rPr>
+      </w:pPr>
+      <w:r>
+        <w:rPr>
+          <w:lang w:val="en-US"/>
+        </w:rPr>
+        <w:t>Đặc trưng cho tập ảnh cần được lưu trữ ra database.</w:t>
+      </w:r>
+    </w:p>
+    <w:p>
+      <w:pPr>
+        <w:pStyle w:val="ListParagraph"/>
+        <w:numPr>
+          <w:ilvl w:val="0"/>
+          <w:numId w:val="2"/>
+        </w:numPr>
+        <w:rPr>
+          <w:lang w:val="en-US"/>
+        </w:rPr>
+      </w:pPr>
+      <w:r>
+        <w:rPr>
+          <w:lang w:val="en-US"/>
+        </w:rPr>
+        <w:t>Khi thực hiện truy vấn, các đặc trưng cục bộ của ảnh được đối sánh với tập các đặc trưng đã được lưu trữ trong database.</w:t>
+      </w:r>
+    </w:p>
+    <w:p>
+      <w:pPr>
+        <w:pStyle w:val="ListParagraph"/>
+        <w:numPr>
+          <w:ilvl w:val="0"/>
+          <w:numId w:val="2"/>
+        </w:numPr>
+        <w:rPr>
+          <w:lang w:val="en-US"/>
+        </w:rPr>
+      </w:pPr>
+      <w:r>
+        <w:rPr>
+          <w:lang w:val="en-US"/>
+        </w:rPr>
+        <w:t>Sử dụng chiến lược bỏ phiếu để đưa ra kết quả.</w:t>
+      </w:r>
+    </w:p>
+    <w:p>
+      <w:pPr>
+        <w:pStyle w:val="ListParagraph"/>
+        <w:numPr>
+          <w:ilvl w:val="0"/>
+          <w:numId w:val="2"/>
+        </w:numPr>
+        <w:rPr>
+          <w:lang w:val="en-US"/>
+        </w:rPr>
+      </w:pPr>
+      <w:r>
+        <w:rPr>
+          <w:lang w:val="en-US"/>
+        </w:rPr>
+        <w:t xml:space="preserve">Sử dụng </w:t>
+      </w:r>
+      <w:r>
+        <w:rPr>
+          <w:lang w:val="en-US"/>
+        </w:rPr>
+        <w:t xml:space="preserve">bộ dữ liệu thử nghiệm: </w:t>
+      </w:r>
+      <w:r>
+        <w:rPr>
+          <w:lang w:val="en-US"/>
+        </w:rPr>
+        <w:t>Wang database</w:t>
+      </w:r>
+      <w:r>
+        <w:rPr>
+          <w:lang w:val="en-US"/>
+        </w:rPr>
+        <w:t xml:space="preserve">. </w:t>
+      </w:r>
+      <w:r>
+        <w:rPr>
+          <w:lang w:val="en-US"/>
+        </w:rPr>
+        <w:t>SV chia thủ</w:t>
+      </w:r>
+      <w:r>
+        <w:rPr>
+          <w:lang w:val="en-US"/>
+        </w:rPr>
+        <w:t xml:space="preserve"> </w:t>
+      </w:r>
+      <w:r>
+        <w:rPr>
+          <w:lang w:val="en-US"/>
+        </w:rPr>
+        <w:t>công thành 2 tập: tập ảnh truy vấn (query) và tập ảnh được truy vấn (database)</w:t>
+      </w:r>
+      <w:r>
+        <w:rPr>
+          <w:lang w:val="en-US"/>
+        </w:rPr>
+        <w:t xml:space="preserve">. </w:t>
+      </w:r>
+      <w:r>
+        <w:rPr>
+          <w:lang w:val="en-US"/>
+        </w:rPr>
+        <w:t>Bộ DL này có 10 nhóm, mỗi nhóm 100 ảnh vì vậy tập ảnh truy vấn tối thiểu mỗi nhóm 1 ảnh</w:t>
+      </w:r>
+      <w:r>
+        <w:rPr>
+          <w:lang w:val="en-US"/>
+        </w:rPr>
+        <w:t>.</w:t>
+      </w:r>
+    </w:p>
+    <w:p>
+      <w:pPr>
+        <w:pStyle w:val="ListParagraph"/>
+        <w:numPr>
+          <w:ilvl w:val="0"/>
+          <w:numId w:val="2"/>
+        </w:numPr>
+        <w:rPr>
+          <w:lang w:val="en-US"/>
+        </w:rPr>
+      </w:pPr>
+      <w:r>
+        <w:rPr>
+          <w:lang w:val="en-US"/>
+        </w:rPr>
+        <w:t>Đánh giá hiệu năng của hệ thống sử dụng đường cong P(R)</w:t>
+      </w:r>
+      <w:r>
+        <w:rPr>
+          <w:lang w:val="en-US"/>
+        </w:rPr>
+        <w:t>.</w:t>
+      </w:r>
+    </w:p>
+    <w:p>
+      <w:pPr>
+        <w:rPr>
+          <w:lang w:val="en-US"/>
+        </w:rPr>
+      </w:pPr>
+      <w:r>
         <w:br w:type="page"/>
       </w:r>
     </w:p>
@@ -3996,9 +4200,9 @@
         <w:tblLook w:val="04A0" w:firstRow="1" w:lastRow="0" w:firstColumn="1" w:lastColumn="0" w:noHBand="0" w:noVBand="1"/>
       </w:tblPr>
       <w:tblGrid>
-        <w:gridCol w:w="2093"/>
-        <w:gridCol w:w="567"/>
-        <w:gridCol w:w="6627"/>
+        <w:gridCol w:w="2199"/>
+        <w:gridCol w:w="544"/>
+        <w:gridCol w:w="6328"/>
       </w:tblGrid>
       <w:tr>
         <w:trPr>
@@ -4124,7 +4328,7 @@
           <w:lang w:val="en-US"/>
         </w:rPr>
       </w:pPr>
-      <w:bookmarkStart w:id="7" w:name="_Toc420498452"/>
+      <w:bookmarkStart w:id="5" w:name="_Toc420498452"/>
       <w:r>
         <w:rPr>
           <w:rFonts w:cstheme="majorHAnsi"/>
@@ -4161,7 +4365,7 @@
         </w:rPr>
         <w:t>CÁCH XÂY DỰNG HỆ THỐNG</w:t>
       </w:r>
-      <w:bookmarkEnd w:id="7"/>
+      <w:bookmarkEnd w:id="5"/>
     </w:p>
     <w:p>
       <w:pPr>
@@ -4170,7 +4374,7 @@
           <w:lang w:val="en-US"/>
         </w:rPr>
       </w:pPr>
-      <w:bookmarkStart w:id="8" w:name="_Toc420498453"/>
+      <w:bookmarkStart w:id="6" w:name="_Toc420498453"/>
       <w:r>
         <w:rPr>
           <w:lang w:val="en-US"/>
@@ -4183,7 +4387,7 @@
         </w:rPr>
         <w:t>Cách xây dựng hệ thống.</w:t>
       </w:r>
-      <w:bookmarkEnd w:id="8"/>
+      <w:bookmarkEnd w:id="6"/>
     </w:p>
     <w:p>
       <w:pPr>
@@ -4192,14 +4396,14 @@
           <w:lang w:val="en-US"/>
         </w:rPr>
       </w:pPr>
-      <w:bookmarkStart w:id="9" w:name="_Toc420498454"/>
+      <w:bookmarkStart w:id="7" w:name="_Toc420498454"/>
       <w:r>
         <w:rPr>
           <w:lang w:val="en-US"/>
         </w:rPr>
         <w:t>2.2  Cách tính đặc trưng và khoảng cách giữa các ảnh.</w:t>
       </w:r>
-      <w:bookmarkEnd w:id="9"/>
+      <w:bookmarkEnd w:id="7"/>
     </w:p>
     <w:p>
       <w:pPr>
@@ -4208,28 +4412,14 @@
           <w:lang w:val="en-US"/>
         </w:rPr>
       </w:pPr>
-      <w:bookmarkStart w:id="10" w:name="_Toc420498455"/>
+      <w:bookmarkStart w:id="8" w:name="_Toc420498455"/>
       <w:r>
         <w:rPr>
           <w:lang w:val="en-US"/>
         </w:rPr>
         <w:t>2.3  Cách lưu trữ dữ liệu</w:t>
       </w:r>
-      <w:bookmarkEnd w:id="10"/>
-    </w:p>
-    <w:p>
-      <w:pPr>
-        <w:rPr>
-          <w:lang w:val="en-US"/>
-        </w:rPr>
-      </w:pPr>
-    </w:p>
-    <w:p>
-      <w:pPr>
-        <w:rPr>
-          <w:lang w:val="en-US"/>
-        </w:rPr>
-      </w:pPr>
+      <w:bookmarkEnd w:id="8"/>
     </w:p>
     <w:p>
       <w:pPr>
@@ -4365,9 +4555,9 @@
         <w:tblLook w:val="04A0" w:firstRow="1" w:lastRow="0" w:firstColumn="1" w:lastColumn="0" w:noHBand="0" w:noVBand="1"/>
       </w:tblPr>
       <w:tblGrid>
-        <w:gridCol w:w="2093"/>
-        <w:gridCol w:w="567"/>
-        <w:gridCol w:w="6627"/>
+        <w:gridCol w:w="2199"/>
+        <w:gridCol w:w="544"/>
+        <w:gridCol w:w="6328"/>
       </w:tblGrid>
       <w:tr>
         <w:trPr>
@@ -4400,6 +4590,7 @@
                 <w:szCs w:val="52"/>
                 <w:lang w:val="en-US"/>
               </w:rPr>
+              <w:lastRenderedPageBreak/>
               <w:t>PHẦN</w:t>
             </w:r>
           </w:p>
@@ -4503,7 +4694,7 @@
           <w:lang w:val="en-US"/>
         </w:rPr>
       </w:pPr>
-      <w:bookmarkStart w:id="11" w:name="_Toc420498456"/>
+      <w:bookmarkStart w:id="9" w:name="_Toc420498456"/>
       <w:r>
         <w:rPr>
           <w:rFonts w:cstheme="majorHAnsi"/>
@@ -4522,7 +4713,7 @@
         </w:rPr>
         <w:t>N 3: KẾT QUẢ TEST VÀ ĐÁNH GIÁ HỆ THỐNG</w:t>
       </w:r>
-      <w:bookmarkEnd w:id="11"/>
+      <w:bookmarkEnd w:id="9"/>
     </w:p>
     <w:p>
       <w:pPr>
@@ -4531,14 +4722,21 @@
           <w:lang w:val="en-US"/>
         </w:rPr>
       </w:pPr>
-      <w:bookmarkStart w:id="12" w:name="_Toc420498457"/>
+      <w:bookmarkStart w:id="10" w:name="_Toc420498457"/>
       <w:r>
         <w:rPr>
           <w:lang w:val="en-US"/>
         </w:rPr>
         <w:t>3.1 Kết quả test trường hợp tốt.</w:t>
       </w:r>
-      <w:bookmarkEnd w:id="12"/>
+      <w:bookmarkEnd w:id="10"/>
+    </w:p>
+    <w:p>
+      <w:pPr>
+        <w:rPr>
+          <w:lang w:val="en-US"/>
+        </w:rPr>
+      </w:pPr>
     </w:p>
     <w:p>
       <w:pPr>
@@ -4547,14 +4745,14 @@
           <w:lang w:val="en-US"/>
         </w:rPr>
       </w:pPr>
-      <w:bookmarkStart w:id="13" w:name="_Toc420498458"/>
+      <w:bookmarkStart w:id="11" w:name="_Toc420498458"/>
       <w:r>
         <w:rPr>
           <w:lang w:val="en-US"/>
         </w:rPr>
         <w:t>3.2 Kết quả test trường hợp không tốt.</w:t>
       </w:r>
-      <w:bookmarkEnd w:id="13"/>
+      <w:bookmarkEnd w:id="11"/>
     </w:p>
     <w:p>
       <w:pPr>
@@ -4563,14 +4761,14 @@
           <w:lang w:val="en-US"/>
         </w:rPr>
       </w:pPr>
-      <w:bookmarkStart w:id="14" w:name="_Toc420498459"/>
+      <w:bookmarkStart w:id="12" w:name="_Toc420498459"/>
       <w:r>
         <w:rPr>
           <w:lang w:val="en-US"/>
         </w:rPr>
         <w:t>3.3 Lý giải</w:t>
       </w:r>
-      <w:bookmarkEnd w:id="14"/>
+      <w:bookmarkEnd w:id="12"/>
       <w:r>
         <w:rPr>
           <w:lang w:val="en-US"/>
@@ -4585,14 +4783,14 @@
           <w:lang w:val="en-US"/>
         </w:rPr>
       </w:pPr>
-      <w:bookmarkStart w:id="15" w:name="_Toc420498460"/>
+      <w:bookmarkStart w:id="13" w:name="_Toc420498460"/>
       <w:r>
         <w:rPr>
           <w:lang w:val="en-US"/>
         </w:rPr>
         <w:t>3.4 Biểu diễn đường cong PR</w:t>
       </w:r>
-      <w:bookmarkEnd w:id="15"/>
+      <w:bookmarkEnd w:id="13"/>
     </w:p>
     <w:p>
       <w:pPr>
@@ -4601,14 +4799,14 @@
           <w:lang w:val="en-US"/>
         </w:rPr>
       </w:pPr>
-      <w:bookmarkStart w:id="16" w:name="_Toc420498461"/>
+      <w:bookmarkStart w:id="14" w:name="_Toc420498461"/>
       <w:r>
         <w:rPr>
           <w:lang w:val="en-US"/>
         </w:rPr>
         <w:t>3.5 Đánh giá kết quả</w:t>
       </w:r>
-      <w:bookmarkEnd w:id="16"/>
+      <w:bookmarkEnd w:id="14"/>
     </w:p>
     <w:p>
       <w:pPr>
@@ -4724,7 +4922,7 @@
           <w:lang w:val="en-US"/>
         </w:rPr>
       </w:pPr>
-      <w:bookmarkStart w:id="17" w:name="_Toc420498462"/>
+      <w:bookmarkStart w:id="15" w:name="_Toc420498462"/>
       <w:r>
         <w:rPr>
           <w:rFonts w:cstheme="majorHAnsi"/>
@@ -4733,6 +4931,7 @@
           <w:szCs w:val="32"/>
           <w:lang w:val="en-US"/>
         </w:rPr>
+        <w:lastRenderedPageBreak/>
         <w:t>KẾT LUẬN</w:t>
       </w:r>
       <w:r>
@@ -4745,7 +4944,7 @@
         </w:rPr>
         <w:t xml:space="preserve"> VÀ LỜI CẢM ƠN</w:t>
       </w:r>
-      <w:bookmarkEnd w:id="17"/>
+      <w:bookmarkEnd w:id="15"/>
     </w:p>
     <w:p>
       <w:pPr>
@@ -4768,6 +4967,54 @@
           <w:lang w:val="en-US"/>
         </w:rPr>
       </w:pPr>
+      <w:r>
+        <w:rPr>
+          <w:rFonts w:cstheme="majorHAnsi"/>
+          <w:szCs w:val="28"/>
+          <w:lang w:val="en-US"/>
+        </w:rPr>
+        <w:t>Môn học cơ sở dữ liệu đa phương tiện đã cũng cấp cho chúng em những kiến thức mới lạ nhưng thiết thực về cơ sở dữ liệu ngoài text. Chúng em cảm thấy rất hứng thú vớ</w:t>
+      </w:r>
+      <w:r>
+        <w:rPr>
+          <w:rFonts w:cstheme="majorHAnsi"/>
+          <w:szCs w:val="28"/>
+          <w:lang w:val="en-US"/>
+        </w:rPr>
+        <w:t>i</w:t>
+      </w:r>
+      <w:r>
+        <w:rPr>
+          <w:rFonts w:cstheme="majorHAnsi"/>
+          <w:szCs w:val="28"/>
+          <w:lang w:val="en-US"/>
+        </w:rPr>
+        <w:t xml:space="preserve"> những kiến thức đã được tiếp nhận.</w:t>
+      </w:r>
+      <w:r>
+        <w:rPr>
+          <w:rFonts w:cstheme="majorHAnsi"/>
+          <w:szCs w:val="28"/>
+          <w:lang w:val="en-US"/>
+        </w:rPr>
+        <w:t xml:space="preserve"> Việc làm quen với OpenCV đã giúp cho chúng em </w:t>
+      </w:r>
+      <w:r>
+        <w:rPr>
+          <w:rFonts w:cstheme="majorHAnsi"/>
+          <w:szCs w:val="28"/>
+          <w:lang w:val="en-US"/>
+        </w:rPr>
+        <w:t xml:space="preserve">làm quen và xử lý nhiều công việc phức tạp trong vấn đề xử lý ảnh. Chúng em cảm thấy rất hứng thú với việc học tập cũng như làm bài tập lớn trong môn học này. Cảm ơn cô đã nhiệt tình chỉ bảo chúng em về các nội dung môn học. </w:t>
+      </w:r>
+      <w:r>
+        <w:rPr>
+          <w:rFonts w:cstheme="majorHAnsi"/>
+          <w:szCs w:val="28"/>
+          <w:lang w:val="en-US"/>
+        </w:rPr>
+        <w:t>Hy vọng nội dung bài tập lớn chúng em thực hiện đã thực hiện được các yêu cẩu của cô đề ra.</w:t>
+      </w:r>
     </w:p>
     <w:p>
       <w:pPr>
@@ -4779,6 +5026,14 @@
           <w:lang w:val="en-US"/>
         </w:rPr>
       </w:pPr>
+      <w:r>
+        <w:rPr>
+          <w:rFonts w:cstheme="majorHAnsi"/>
+          <w:szCs w:val="28"/>
+          <w:lang w:val="en-US"/>
+        </w:rPr>
+        <w:t xml:space="preserve">Chúng em xin chân thành cảm ơn. </w:t>
+      </w:r>
     </w:p>
     <w:p>
       <w:pPr>
@@ -4791,6 +5046,70 @@
         </w:rPr>
       </w:pPr>
     </w:p>
+    <w:tbl>
+      <w:tblPr>
+        <w:tblStyle w:val="TableGrid"/>
+        <w:tblW w:w="0" w:type="auto"/>
+        <w:tblInd w:w="5152" w:type="dxa"/>
+        <w:tblBorders>
+          <w:top w:val="none" w:sz="0" w:space="0" w:color="auto"/>
+          <w:left w:val="none" w:sz="0" w:space="0" w:color="auto"/>
+          <w:bottom w:val="none" w:sz="0" w:space="0" w:color="auto"/>
+          <w:right w:val="none" w:sz="0" w:space="0" w:color="auto"/>
+          <w:insideH w:val="none" w:sz="0" w:space="0" w:color="auto"/>
+          <w:insideV w:val="none" w:sz="0" w:space="0" w:color="auto"/>
+        </w:tblBorders>
+        <w:tblLook w:val="04A0" w:firstRow="1" w:lastRow="0" w:firstColumn="1" w:lastColumn="0" w:noHBand="0" w:noVBand="1"/>
+      </w:tblPr>
+      <w:tblGrid>
+        <w:gridCol w:w="3909"/>
+      </w:tblGrid>
+      <w:tr>
+        <w:tc>
+          <w:tcPr>
+            <w:tcW w:w="3909" w:type="dxa"/>
+          </w:tcPr>
+          <w:p>
+            <w:pPr>
+              <w:ind w:left="0"/>
+              <w:jc w:val="center"/>
+              <w:rPr>
+                <w:rFonts w:cstheme="majorHAnsi"/>
+                <w:szCs w:val="28"/>
+                <w:lang w:val="en-US"/>
+              </w:rPr>
+            </w:pPr>
+            <w:r>
+              <w:rPr>
+                <w:rFonts w:cstheme="majorHAnsi"/>
+                <w:szCs w:val="28"/>
+                <w:lang w:val="en-US"/>
+              </w:rPr>
+              <w:t>Hà Nội, 5 – 2015</w:t>
+            </w:r>
+          </w:p>
+          <w:p>
+            <w:pPr>
+              <w:ind w:left="0"/>
+              <w:jc w:val="center"/>
+              <w:rPr>
+                <w:rFonts w:cstheme="majorHAnsi"/>
+                <w:szCs w:val="28"/>
+                <w:lang w:val="en-US"/>
+              </w:rPr>
+            </w:pPr>
+            <w:r>
+              <w:rPr>
+                <w:rFonts w:cstheme="majorHAnsi"/>
+                <w:szCs w:val="28"/>
+                <w:lang w:val="en-US"/>
+              </w:rPr>
+              <w:t>Nhóm sinh viên thực hiện đề tài</w:t>
+            </w:r>
+          </w:p>
+        </w:tc>
+      </w:tr>
+    </w:tbl>
     <w:p>
       <w:pPr>
         <w:spacing w:after="0" w:line="240" w:lineRule="auto"/>
@@ -5003,94 +5322,7 @@
     <w:p>
       <w:pPr>
         <w:spacing w:after="0" w:line="240" w:lineRule="auto"/>
-        <w:jc w:val="both"/>
-        <w:rPr>
-          <w:rFonts w:cstheme="majorHAnsi"/>
-          <w:szCs w:val="28"/>
-          <w:lang w:val="en-US"/>
-        </w:rPr>
-      </w:pPr>
-    </w:p>
-    <w:p>
-      <w:pPr>
-        <w:spacing w:after="0" w:line="240" w:lineRule="auto"/>
-        <w:jc w:val="both"/>
-        <w:rPr>
-          <w:rFonts w:cstheme="majorHAnsi"/>
-          <w:szCs w:val="28"/>
-          <w:lang w:val="en-US"/>
-        </w:rPr>
-      </w:pPr>
-    </w:p>
-    <w:p>
-      <w:pPr>
-        <w:spacing w:after="0" w:line="240" w:lineRule="auto"/>
-        <w:jc w:val="both"/>
-        <w:rPr>
-          <w:rFonts w:cstheme="majorHAnsi"/>
-          <w:szCs w:val="28"/>
-          <w:lang w:val="en-US"/>
-        </w:rPr>
-      </w:pPr>
-    </w:p>
-    <w:p>
-      <w:pPr>
-        <w:spacing w:after="0" w:line="240" w:lineRule="auto"/>
-        <w:jc w:val="both"/>
-        <w:rPr>
-          <w:rFonts w:cstheme="majorHAnsi"/>
-          <w:szCs w:val="28"/>
-          <w:lang w:val="en-US"/>
-        </w:rPr>
-      </w:pPr>
-    </w:p>
-    <w:p>
-      <w:pPr>
-        <w:spacing w:after="0" w:line="240" w:lineRule="auto"/>
-        <w:jc w:val="both"/>
-        <w:rPr>
-          <w:rFonts w:cstheme="majorHAnsi"/>
-          <w:szCs w:val="28"/>
-          <w:lang w:val="en-US"/>
-        </w:rPr>
-      </w:pPr>
-    </w:p>
-    <w:p>
-      <w:pPr>
-        <w:spacing w:after="0" w:line="240" w:lineRule="auto"/>
-        <w:jc w:val="both"/>
-        <w:rPr>
-          <w:rFonts w:cstheme="majorHAnsi"/>
-          <w:szCs w:val="28"/>
-          <w:lang w:val="en-US"/>
-        </w:rPr>
-      </w:pPr>
-    </w:p>
-    <w:p>
-      <w:pPr>
-        <w:spacing w:after="0" w:line="240" w:lineRule="auto"/>
-        <w:jc w:val="both"/>
-        <w:rPr>
-          <w:rFonts w:cstheme="majorHAnsi"/>
-          <w:szCs w:val="28"/>
-          <w:lang w:val="en-US"/>
-        </w:rPr>
-      </w:pPr>
-    </w:p>
-    <w:p>
-      <w:pPr>
-        <w:spacing w:after="0" w:line="240" w:lineRule="auto"/>
-        <w:jc w:val="both"/>
-        <w:rPr>
-          <w:rFonts w:cstheme="majorHAnsi"/>
-          <w:szCs w:val="28"/>
-          <w:lang w:val="en-US"/>
-        </w:rPr>
-      </w:pPr>
-    </w:p>
-    <w:p>
-      <w:pPr>
-        <w:spacing w:after="0" w:line="240" w:lineRule="auto"/>
+        <w:ind w:left="0"/>
         <w:jc w:val="both"/>
         <w:rPr>
           <w:rFonts w:cstheme="majorHAnsi"/>
@@ -5241,7 +5473,7 @@
           <w:lang w:val="en-US"/>
         </w:rPr>
       </w:pPr>
-      <w:bookmarkStart w:id="18" w:name="_Toc420498463"/>
+      <w:bookmarkStart w:id="16" w:name="_Toc420498463"/>
       <w:r>
         <w:rPr>
           <w:rFonts w:cstheme="majorHAnsi"/>
@@ -5253,7 +5485,7 @@
         <w:lastRenderedPageBreak/>
         <w:t>TÀI LIỆU THAM KHẢO</w:t>
       </w:r>
-      <w:bookmarkEnd w:id="18"/>
+      <w:bookmarkEnd w:id="16"/>
     </w:p>
     <w:p>
       <w:pPr>
@@ -5268,6 +5500,11 @@
     </w:p>
     <w:p>
       <w:pPr>
+        <w:pStyle w:val="ListParagraph"/>
+        <w:numPr>
+          <w:ilvl w:val="0"/>
+          <w:numId w:val="23"/>
+        </w:numPr>
         <w:spacing w:after="0" w:line="240" w:lineRule="auto"/>
         <w:jc w:val="both"/>
         <w:rPr>
@@ -5276,6 +5513,117 @@
           <w:lang w:val="en-US"/>
         </w:rPr>
       </w:pPr>
+      <w:r>
+        <w:rPr>
+          <w:rFonts w:cstheme="majorHAnsi"/>
+          <w:szCs w:val="28"/>
+          <w:lang w:val="en-US"/>
+        </w:rPr>
+        <w:t>Hướng dẫn sử dụng OpenCV:</w:t>
+      </w:r>
+    </w:p>
+    <w:p>
+      <w:pPr>
+        <w:spacing w:after="0" w:line="240" w:lineRule="auto"/>
+        <w:jc w:val="both"/>
+        <w:rPr>
+          <w:rFonts w:cstheme="majorHAnsi"/>
+          <w:szCs w:val="28"/>
+          <w:lang w:val="en-US"/>
+        </w:rPr>
+      </w:pPr>
+      <w:hyperlink r:id="rId19" w:history="1">
+        <w:r>
+          <w:rPr>
+            <w:rStyle w:val="Hyperlink"/>
+            <w:rFonts w:cstheme="majorHAnsi"/>
+            <w:szCs w:val="28"/>
+            <w:lang w:val="en-US"/>
+          </w:rPr>
+          <w:t>http://docs.opencv.org/</w:t>
+        </w:r>
+      </w:hyperlink>
+    </w:p>
+    <w:p>
+      <w:pPr>
+        <w:pStyle w:val="ListParagraph"/>
+        <w:numPr>
+          <w:ilvl w:val="0"/>
+          <w:numId w:val="23"/>
+        </w:numPr>
+        <w:spacing w:after="0" w:line="240" w:lineRule="auto"/>
+        <w:jc w:val="both"/>
+        <w:rPr>
+          <w:rFonts w:cstheme="majorHAnsi"/>
+          <w:szCs w:val="28"/>
+          <w:lang w:val="en-US"/>
+        </w:rPr>
+      </w:pPr>
+      <w:r>
+        <w:rPr>
+          <w:rFonts w:cstheme="majorHAnsi"/>
+          <w:szCs w:val="28"/>
+          <w:lang w:val="en-US"/>
+        </w:rPr>
+        <w:t xml:space="preserve">Side môn học: </w:t>
+      </w:r>
+    </w:p>
+    <w:p>
+      <w:pPr>
+        <w:pStyle w:val="ListParagraph"/>
+        <w:spacing w:after="0" w:line="240" w:lineRule="auto"/>
+        <w:ind w:left="1080"/>
+        <w:jc w:val="both"/>
+        <w:rPr>
+          <w:rFonts w:cstheme="majorHAnsi"/>
+          <w:szCs w:val="28"/>
+          <w:lang w:val="en-US"/>
+        </w:rPr>
+      </w:pPr>
+      <w:hyperlink r:id="rId20" w:history="1">
+        <w:r>
+          <w:rPr>
+            <w:rStyle w:val="Hyperlink"/>
+            <w:rFonts w:cstheme="majorHAnsi"/>
+            <w:szCs w:val="28"/>
+            <w:lang w:val="en-US"/>
+          </w:rPr>
+          <w:t>http://is.hust.edu.vn/~oanhnt/MMDB/05.</w:t>
+        </w:r>
+        <w:bookmarkStart w:id="17" w:name="_GoBack"/>
+        <w:bookmarkEnd w:id="17"/>
+        <w:r>
+          <w:rPr>
+            <w:rStyle w:val="Hyperlink"/>
+            <w:rFonts w:cstheme="majorHAnsi"/>
+            <w:szCs w:val="28"/>
+            <w:lang w:val="en-US"/>
+          </w:rPr>
+          <w:t>c</w:t>
+        </w:r>
+        <w:r>
+          <w:rPr>
+            <w:rStyle w:val="Hyperlink"/>
+            <w:rFonts w:cstheme="majorHAnsi"/>
+            <w:szCs w:val="28"/>
+            <w:lang w:val="en-US"/>
+          </w:rPr>
+          <w:t>h4_DLAnh.pdf</w:t>
+        </w:r>
+      </w:hyperlink>
+    </w:p>
+    <w:p>
+      <w:pPr>
+        <w:pStyle w:val="ListParagraph"/>
+        <w:spacing w:after="0" w:line="240" w:lineRule="auto"/>
+        <w:ind w:left="1080"/>
+        <w:jc w:val="both"/>
+        <w:rPr>
+          <w:rFonts w:cstheme="majorHAnsi"/>
+          <w:szCs w:val="28"/>
+          <w:lang w:val="en-US"/>
+        </w:rPr>
+      </w:pPr>
     </w:p>
     <w:p>
       <w:pPr>
@@ -5289,10 +5637,10 @@
       </w:pPr>
     </w:p>
     <w:sectPr>
-      <w:headerReference w:type="even" r:id="rId19"/>
-      <w:headerReference w:type="default" r:id="rId20"/>
-      <w:footerReference w:type="even" r:id="rId21"/>
-      <w:footerReference w:type="default" r:id="rId22"/>
+      <w:headerReference w:type="even" r:id="rId21"/>
+      <w:headerReference w:type="default" r:id="rId22"/>
+      <w:footerReference w:type="even" r:id="rId23"/>
+      <w:footerReference w:type="default" r:id="rId24"/>
       <w:pgSz w:w="11906" w:h="16838"/>
       <w:pgMar w:top="1134" w:right="1134" w:bottom="1134" w:left="1701" w:header="709" w:footer="709" w:gutter="0"/>
       <w:pgNumType w:start="1"/>
@@ -5388,7 +5736,7 @@
             <w:sz w:val="24"/>
             <w:szCs w:val="24"/>
           </w:rPr>
-          <w:t>2</w:t>
+          <w:t>6</w:t>
         </w:r>
         <w:r>
           <w:rPr>
@@ -5470,7 +5818,7 @@
             <w:sz w:val="24"/>
             <w:szCs w:val="24"/>
           </w:rPr>
-          <w:t>3</w:t>
+          <w:t>7</w:t>
         </w:r>
         <w:r>
           <w:rPr>
@@ -7610,6 +7958,95 @@
     </w:lvl>
   </w:abstractNum>
   <w:abstractNum w:abstractNumId="16">
+    <w:nsid w:val="6BA43587"/>
+    <w:multiLevelType w:val="hybridMultilevel"/>
+    <w:tmpl w:val="514A0DBA"/>
+    <w:lvl w:ilvl="0" w:tplc="1D9656FA">
+      <w:start w:val="1"/>
+      <w:numFmt w:val="decimal"/>
+      <w:lvlText w:val="%1."/>
+      <w:lvlJc w:val="left"/>
+      <w:pPr>
+        <w:ind w:left="1080" w:hanging="360"/>
+      </w:pPr>
+      <w:rPr>
+        <w:rFonts w:hint="default"/>
+      </w:rPr>
+    </w:lvl>
+    <w:lvl w:ilvl="1" w:tplc="04090019" w:tentative="1">
+      <w:start w:val="1"/>
+      <w:numFmt w:val="lowerLetter"/>
+      <w:lvlText w:val="%2."/>
+      <w:lvlJc w:val="left"/>
+      <w:pPr>
+        <w:ind w:left="1800" w:hanging="360"/>
+      </w:pPr>
+    </w:lvl>
+    <w:lvl w:ilvl="2" w:tplc="0409001B" w:tentative="1">
+      <w:start w:val="1"/>
+      <w:numFmt w:val="lowerRoman"/>
+      <w:lvlText w:val="%3."/>
+      <w:lvlJc w:val="right"/>
+      <w:pPr>
+        <w:ind w:left="2520" w:hanging="180"/>
+      </w:pPr>
+    </w:lvl>
+    <w:lvl w:ilvl="3" w:tplc="0409000F" w:tentative="1">
+      <w:start w:val="1"/>
+      <w:numFmt w:val="decimal"/>
+      <w:lvlText w:val="%4."/>
+      <w:lvlJc w:val="left"/>
+      <w:pPr>
+        <w:ind w:left="3240" w:hanging="360"/>
+      </w:pPr>
+    </w:lvl>
+    <w:lvl w:ilvl="4" w:tplc="04090019" w:tentative="1">
+      <w:start w:val="1"/>
+      <w:numFmt w:val="lowerLetter"/>
+      <w:lvlText w:val="%5."/>
+      <w:lvlJc w:val="left"/>
+      <w:pPr>
+        <w:ind w:left="3960" w:hanging="360"/>
+      </w:pPr>
+    </w:lvl>
+    <w:lvl w:ilvl="5" w:tplc="0409001B" w:tentative="1">
+      <w:start w:val="1"/>
+      <w:numFmt w:val="lowerRoman"/>
+      <w:lvlText w:val="%6."/>
+      <w:lvlJc w:val="right"/>
+      <w:pPr>
+        <w:ind w:left="4680" w:hanging="180"/>
+      </w:pPr>
+    </w:lvl>
+    <w:lvl w:ilvl="6" w:tplc="0409000F" w:tentative="1">
+      <w:start w:val="1"/>
+      <w:numFmt w:val="decimal"/>
+      <w:lvlText w:val="%7."/>
+      <w:lvlJc w:val="left"/>
+      <w:pPr>
+        <w:ind w:left="5400" w:hanging="360"/>
+      </w:pPr>
+    </w:lvl>
+    <w:lvl w:ilvl="7" w:tplc="04090019" w:tentative="1">
+      <w:start w:val="1"/>
+      <w:numFmt w:val="lowerLetter"/>
+      <w:lvlText w:val="%8."/>
+      <w:lvlJc w:val="left"/>
+      <w:pPr>
+        <w:ind w:left="6120" w:hanging="360"/>
+      </w:pPr>
+    </w:lvl>
+    <w:lvl w:ilvl="8" w:tplc="0409001B" w:tentative="1">
+      <w:start w:val="1"/>
+      <w:numFmt w:val="lowerRoman"/>
+      <w:lvlText w:val="%9."/>
+      <w:lvlJc w:val="right"/>
+      <w:pPr>
+        <w:ind w:left="6840" w:hanging="180"/>
+      </w:pPr>
+    </w:lvl>
+  </w:abstractNum>
+  <w:abstractNum w:abstractNumId="17">
     <w:nsid w:val="6F752308"/>
     <w:multiLevelType w:val="hybridMultilevel"/>
     <w:tmpl w:val="0B6696BE"/>
@@ -7722,7 +8159,7 @@
       </w:rPr>
     </w:lvl>
   </w:abstractNum>
-  <w:abstractNum w:abstractNumId="17">
+  <w:abstractNum w:abstractNumId="18">
     <w:nsid w:val="711204DD"/>
     <w:multiLevelType w:val="hybridMultilevel"/>
     <w:tmpl w:val="1FEE5F78"/>
@@ -7835,7 +8272,7 @@
       </w:rPr>
     </w:lvl>
   </w:abstractNum>
-  <w:abstractNum w:abstractNumId="18">
+  <w:abstractNum w:abstractNumId="19">
     <w:nsid w:val="7E443C65"/>
     <w:multiLevelType w:val="hybridMultilevel"/>
     <w:tmpl w:val="7DC0A896"/>
@@ -7948,7 +8385,7 @@
       </w:rPr>
     </w:lvl>
   </w:abstractNum>
-  <w:abstractNum w:abstractNumId="19">
+  <w:abstractNum w:abstractNumId="20">
     <w:nsid w:val="7F01181A"/>
     <w:multiLevelType w:val="hybridMultilevel"/>
     <w:tmpl w:val="B360E4D6"/>
@@ -8076,13 +8513,13 @@
     <w:abstractNumId w:val="8"/>
   </w:num>
   <w:num w:numId="6">
-    <w:abstractNumId w:val="17"/>
+    <w:abstractNumId w:val="18"/>
   </w:num>
   <w:num w:numId="7">
     <w:abstractNumId w:val="7"/>
   </w:num>
   <w:num w:numId="8">
-    <w:abstractNumId w:val="18"/>
+    <w:abstractNumId w:val="19"/>
   </w:num>
   <w:num w:numId="9">
     <w:abstractNumId w:val="2"/>
@@ -8094,7 +8531,7 @@
     <w:abstractNumId w:val="13"/>
   </w:num>
   <w:num w:numId="12">
-    <w:abstractNumId w:val="16"/>
+    <w:abstractNumId w:val="17"/>
   </w:num>
   <w:num w:numId="13">
     <w:abstractNumId w:val="14"/>
@@ -8127,10 +8564,13 @@
     </w:lvlOverride>
   </w:num>
   <w:num w:numId="21">
-    <w:abstractNumId w:val="19"/>
+    <w:abstractNumId w:val="20"/>
   </w:num>
   <w:num w:numId="22">
     <w:abstractNumId w:val="9"/>
+  </w:num>
+  <w:num w:numId="23">
+    <w:abstractNumId w:val="16"/>
   </w:num>
 </w:numbering>
 </file>
@@ -8528,7 +8968,10 @@
   <w:style w:type="paragraph" w:default="1" w:styleId="Normal">
     <w:name w:val="Normal"/>
     <w:qFormat/>
-    <w:rsid w:val="00C504D0"/>
+    <w:rsid w:val="006C57FE"/>
+    <w:pPr>
+      <w:ind w:left="720"/>
+    </w:pPr>
     <w:rPr>
       <w:rFonts w:asciiTheme="majorHAnsi" w:hAnsiTheme="majorHAnsi"/>
       <w:sz w:val="28"/>
@@ -8852,7 +9295,6 @@
     <w:qFormat/>
     <w:rsid w:val="006D10CA"/>
     <w:pPr>
-      <w:ind w:left="720"/>
       <w:contextualSpacing/>
     </w:pPr>
   </w:style>
@@ -9263,7 +9705,7 @@
 </file>
 
 <file path=customXml/itemProps1.xml><?xml version="1.0" encoding="utf-8"?>
-<ds:datastoreItem xmlns:ds="http://schemas.openxmlformats.org/officeDocument/2006/customXml" ds:itemID="{F9CFBA33-DD50-4E5D-A44F-A4E1653D1B7E}">
+<ds:datastoreItem xmlns:ds="http://schemas.openxmlformats.org/officeDocument/2006/customXml" ds:itemID="{E45B8BD1-131B-4B45-8774-F45A18384E1B}">
   <ds:schemaRefs>
     <ds:schemaRef ds:uri="http://schemas.openxmlformats.org/officeDocument/2006/bibliography"/>
   </ds:schemaRefs>

</xml_diff>